<commit_message>
modified:   snpindelsv.docx 	modified:   snpindelsvUni.pl
</commit_message>
<xml_diff>
--- a/tools/snpindelsvUni/snpindelsv.docx
+++ b/tools/snpindelsvUni/snpindelsv.docx
@@ -313,6 +313,18 @@
         </w:rPr>
         <w:t xml:space="preserve"> (0,1)</w:t>
       </w:r>
+      <w:r>
+        <w:rPr>
+          <w:rFonts w:ascii="Arial" w:hAnsi="Arial" w:cs="Arial" w:hint="eastAsia"/>
+        </w:rPr>
+        <w:tab/>
+      </w:r>
+      <w:r>
+        <w:rPr>
+          <w:rFonts w:ascii="Arial" w:hAnsi="Arial" w:cs="Arial"/>
+        </w:rPr>
+        <w:t>$SV_Confidence</w:t>
+      </w:r>
     </w:p>
     <w:p>
       <w:pPr>
@@ -867,107 +879,107 @@
     <w:p>
       <w:pPr>
         <w:rPr>
+          <w:rFonts w:ascii="Arial" w:eastAsia="宋体" w:hAnsi="Arial" w:cs="Arial"/>
+          <w:color w:val="C00000"/>
+        </w:rPr>
+      </w:pPr>
+      <w:r>
+        <w:rPr>
+          <w:rFonts w:ascii="Arial" w:eastAsia="宋体" w:hAnsi="宋体" w:cs="Arial"/>
+          <w:color w:val="C00000"/>
+        </w:rPr>
+        <w:t>∴</w:t>
+      </w:r>
+      <w:r>
+        <w:rPr>
+          <w:rFonts w:ascii="Arial" w:eastAsia="宋体" w:hAnsi="Arial" w:cs="Arial"/>
+          <w:color w:val="C00000"/>
+        </w:rPr>
+        <w:t>移码</w:t>
+      </w:r>
+      <w:r>
+        <w:rPr>
           <w:rFonts w:ascii="Arial" w:eastAsia="宋体" w:hAnsi="Arial" w:cs="Arial" w:hint="eastAsia"/>
           <w:color w:val="C00000"/>
         </w:rPr>
-      </w:pPr>
-      <w:r>
-        <w:rPr>
-          <w:rFonts w:ascii="Arial" w:eastAsia="宋体" w:hAnsi="宋体" w:cs="Arial"/>
-          <w:color w:val="C00000"/>
-        </w:rPr>
-        <w:t>∴</w:t>
+        <w:t>次数</w:t>
       </w:r>
       <w:r>
         <w:rPr>
           <w:rFonts w:ascii="Arial" w:eastAsia="宋体" w:hAnsi="Arial" w:cs="Arial"/>
           <w:color w:val="C00000"/>
         </w:rPr>
-        <w:t>移码</w:t>
+        <w:t>为</w:t>
+      </w:r>
+      <w:r>
+        <w:rPr>
+          <w:rFonts w:ascii="Arial" w:eastAsia="宋体" w:hAnsi="Arial" w:cs="Arial"/>
+          <w:color w:val="C00000"/>
+        </w:rPr>
+        <w:t>2al/3</w:t>
       </w:r>
       <w:r>
         <w:rPr>
           <w:rFonts w:ascii="Arial" w:eastAsia="宋体" w:hAnsi="Arial" w:cs="Arial" w:hint="eastAsia"/>
           <w:color w:val="C00000"/>
         </w:rPr>
-        <w:t>次数</w:t>
-      </w:r>
-      <w:r>
+        <w:t>d</w:t>
+      </w:r>
+      <w:r>
+        <w:rPr>
+          <w:rFonts w:ascii="Arial" w:eastAsia="宋体" w:hAnsi="Arial" w:cs="Arial" w:hint="eastAsia"/>
+          <w:color w:val="C00000"/>
+        </w:rPr>
+        <w:t>.</w:t>
+      </w:r>
+    </w:p>
+    <w:p>
+      <w:pPr>
         <w:rPr>
           <w:rFonts w:ascii="Arial" w:eastAsia="宋体" w:hAnsi="Arial" w:cs="Arial"/>
           <w:color w:val="C00000"/>
         </w:rPr>
-        <w:t>为</w:t>
-      </w:r>
-      <w:r>
-        <w:rPr>
-          <w:rFonts w:ascii="Arial" w:eastAsia="宋体" w:hAnsi="Arial" w:cs="Arial"/>
-          <w:color w:val="C00000"/>
-        </w:rPr>
-        <w:t>2al/3</w:t>
-      </w:r>
+      </w:pPr>
       <w:r>
         <w:rPr>
           <w:rFonts w:ascii="Arial" w:eastAsia="宋体" w:hAnsi="Arial" w:cs="Arial" w:hint="eastAsia"/>
           <w:color w:val="C00000"/>
         </w:rPr>
-        <w:t>d</w:t>
+        <w:t>而</w:t>
       </w:r>
       <w:r>
         <w:rPr>
           <w:rFonts w:ascii="Arial" w:eastAsia="宋体" w:hAnsi="Arial" w:cs="Arial" w:hint="eastAsia"/>
           <w:color w:val="C00000"/>
         </w:rPr>
-        <w:t>.</w:t>
-      </w:r>
-    </w:p>
-    <w:p>
-      <w:pPr>
+        <w:t>CDS</w:t>
+      </w:r>
+      <w:r>
         <w:rPr>
           <w:rFonts w:ascii="Arial" w:eastAsia="宋体" w:hAnsi="Arial" w:cs="Arial" w:hint="eastAsia"/>
           <w:color w:val="C00000"/>
         </w:rPr>
-      </w:pPr>
+        <w:t>区有</w:t>
+      </w:r>
       <w:r>
         <w:rPr>
           <w:rFonts w:ascii="Arial" w:eastAsia="宋体" w:hAnsi="Arial" w:cs="Arial" w:hint="eastAsia"/>
           <w:color w:val="C00000"/>
         </w:rPr>
-        <w:t>而</w:t>
+        <w:t>ga/d</w:t>
       </w:r>
       <w:r>
         <w:rPr>
           <w:rFonts w:ascii="Arial" w:eastAsia="宋体" w:hAnsi="Arial" w:cs="Arial" w:hint="eastAsia"/>
           <w:color w:val="C00000"/>
         </w:rPr>
-        <w:t>CDS</w:t>
-      </w:r>
-      <w:r>
-        <w:rPr>
-          <w:rFonts w:ascii="Arial" w:eastAsia="宋体" w:hAnsi="Arial" w:cs="Arial" w:hint="eastAsia"/>
-          <w:color w:val="C00000"/>
-        </w:rPr>
-        <w:t>区有</w:t>
-      </w:r>
-      <w:r>
-        <w:rPr>
-          <w:rFonts w:ascii="Arial" w:eastAsia="宋体" w:hAnsi="Arial" w:cs="Arial" w:hint="eastAsia"/>
-          <w:color w:val="C00000"/>
-        </w:rPr>
-        <w:t>ga/d</w:t>
-      </w:r>
-      <w:r>
-        <w:rPr>
-          <w:rFonts w:ascii="Arial" w:eastAsia="宋体" w:hAnsi="Arial" w:cs="Arial" w:hint="eastAsia"/>
-          <w:color w:val="C00000"/>
-        </w:rPr>
         <w:t>个，</w:t>
       </w:r>
     </w:p>
     <w:p>
       <w:pPr>
         <w:rPr>
-          <w:rFonts w:ascii="Arial" w:eastAsia="宋体" w:hAnsi="Arial" w:cs="Arial" w:hint="eastAsia"/>
+          <w:rFonts w:ascii="Arial" w:eastAsia="宋体" w:hAnsi="Arial" w:cs="Arial"/>
         </w:rPr>
       </w:pPr>
       <w:r>
@@ -1517,7 +1529,7 @@
     <w:p>
       <w:pPr>
         <w:rPr>
-          <w:rFonts w:ascii="Arial" w:hAnsi="Arial" w:cs="Arial" w:hint="eastAsia"/>
+          <w:rFonts w:ascii="Arial" w:hAnsi="Arial" w:cs="Arial"/>
         </w:rPr>
       </w:pPr>
       <w:r>
@@ -1579,7 +1591,7 @@
     <w:p>
       <w:pPr>
         <w:rPr>
-          <w:rFonts w:ascii="Arial" w:hAnsi="Arial" w:cs="Arial" w:hint="eastAsia"/>
+          <w:rFonts w:ascii="Arial" w:hAnsi="Arial" w:cs="Arial"/>
         </w:rPr>
       </w:pPr>
       <w:r>
@@ -1604,7 +1616,7 @@
     <w:p>
       <w:pPr>
         <w:rPr>
-          <w:rFonts w:ascii="Arial" w:hAnsi="Arial" w:cs="Arial" w:hint="eastAsia"/>
+          <w:rFonts w:ascii="Arial" w:hAnsi="Arial" w:cs="Arial"/>
         </w:rPr>
       </w:pPr>
       <w:r>
@@ -1671,7 +1683,7 @@
     <w:p>
       <w:pPr>
         <w:rPr>
-          <w:rFonts w:ascii="Arial" w:hAnsi="Arial" w:cs="Arial" w:hint="eastAsia"/>
+          <w:rFonts w:ascii="Arial" w:hAnsi="Arial" w:cs="Arial"/>
         </w:rPr>
       </w:pPr>
       <w:r>
@@ -1750,14 +1762,14 @@
     <w:p>
       <w:pPr>
         <w:rPr>
-          <w:rFonts w:ascii="Arial" w:hAnsi="Arial" w:cs="Arial" w:hint="eastAsia"/>
-        </w:rPr>
-      </w:pPr>
-    </w:p>
-    <w:p>
-      <w:pPr>
-        <w:rPr>
-          <w:rFonts w:ascii="Arial" w:hAnsi="Arial" w:cs="Arial" w:hint="eastAsia"/>
+          <w:rFonts w:ascii="Arial" w:hAnsi="Arial" w:cs="Arial"/>
+        </w:rPr>
+      </w:pPr>
+    </w:p>
+    <w:p>
+      <w:pPr>
+        <w:rPr>
+          <w:rFonts w:ascii="Arial" w:hAnsi="Arial" w:cs="Arial"/>
         </w:rPr>
       </w:pPr>
       <w:r>
@@ -1798,9 +1810,1559 @@
     <w:p>
       <w:pPr>
         <w:rPr>
-          <w:rFonts w:ascii="Arial" w:hAnsi="Arial" w:cs="Arial"/>
-        </w:rPr>
-      </w:pPr>
+          <w:rFonts w:ascii="Arial" w:hAnsi="Arial" w:cs="Arial" w:hint="eastAsia"/>
+        </w:rPr>
+      </w:pPr>
+    </w:p>
+    <w:p>
+      <w:pPr>
+        <w:rPr>
+          <w:rFonts w:ascii="Arial" w:hAnsi="Arial" w:cs="Arial" w:hint="eastAsia"/>
+        </w:rPr>
+      </w:pPr>
+    </w:p>
+    <w:p>
+      <w:pPr>
+        <w:rPr>
+          <w:rFonts w:ascii="Arial" w:hAnsi="Arial" w:cs="Arial" w:hint="eastAsia"/>
+        </w:rPr>
+      </w:pPr>
+    </w:p>
+    <w:p>
+      <w:pPr>
+        <w:rPr>
+          <w:rFonts w:ascii="Arial" w:hAnsi="Arial" w:cs="Arial" w:hint="eastAsia"/>
+        </w:rPr>
+      </w:pPr>
+      <w:r>
+        <w:rPr>
+          <w:rFonts w:ascii="Arial" w:hAnsi="Arial" w:cs="Arial" w:hint="eastAsia"/>
+        </w:rPr>
+        <w:t>New</w:t>
+      </w:r>
+      <w:r>
+        <w:rPr>
+          <w:rFonts w:ascii="Arial" w:hAnsi="Arial" w:cs="Arial" w:hint="eastAsia"/>
+        </w:rPr>
+        <w:t>：</w:t>
+      </w:r>
+    </w:p>
+    <w:p>
+      <w:pPr>
+        <w:rPr>
+          <w:rFonts w:ascii="Arial" w:hAnsi="Arial" w:cs="Arial" w:hint="eastAsia"/>
+        </w:rPr>
+      </w:pPr>
+      <w:r>
+        <w:rPr>
+          <w:rFonts w:ascii="Arial" w:hAnsi="Arial" w:cs="Arial" w:hint="eastAsia"/>
+        </w:rPr>
+        <w:t>$U_m=1;</w:t>
+      </w:r>
+      <w:r>
+        <w:rPr>
+          <w:rFonts w:ascii="Arial" w:hAnsi="Arial" w:cs="Arial" w:hint="eastAsia"/>
+        </w:rPr>
+        <w:tab/>
+        <w:t># CDS</w:t>
+      </w:r>
+      <w:r>
+        <w:rPr>
+          <w:rFonts w:ascii="Arial" w:hAnsi="Arial" w:cs="Arial" w:hint="eastAsia"/>
+        </w:rPr>
+        <w:t>区影响权重</w:t>
+      </w:r>
+      <w:r>
+        <w:rPr>
+          <w:rFonts w:ascii="Arial" w:hAnsi="Arial" w:cs="Arial" w:hint="eastAsia"/>
+        </w:rPr>
+        <w:t>pre bp</w:t>
+      </w:r>
+    </w:p>
+    <w:p>
+      <w:pPr>
+        <w:rPr>
+          <w:rFonts w:ascii="Arial" w:hAnsi="Arial" w:cs="Arial" w:hint="eastAsia"/>
+        </w:rPr>
+      </w:pPr>
+      <w:r>
+        <w:rPr>
+          <w:rFonts w:ascii="Arial" w:hAnsi="Arial" w:cs="Arial" w:hint="eastAsia"/>
+        </w:rPr>
+        <w:t>$U_s=1.1;</w:t>
+      </w:r>
+      <w:r>
+        <w:rPr>
+          <w:rFonts w:ascii="Arial" w:hAnsi="Arial" w:cs="Arial" w:hint="eastAsia"/>
+        </w:rPr>
+        <w:tab/>
+        <w:t xml:space="preserve"># </w:t>
+      </w:r>
+      <w:r>
+        <w:rPr>
+          <w:rFonts w:ascii="Arial" w:hAnsi="Arial" w:cs="Arial" w:hint="eastAsia"/>
+        </w:rPr>
+        <w:t>平均移码影响值（</w:t>
+      </w:r>
+      <w:r>
+        <w:rPr>
+          <w:rFonts w:ascii="Arial" w:hAnsi="Arial" w:cs="Arial" w:hint="eastAsia"/>
+        </w:rPr>
+        <w:t>pre CDS</w:t>
+      </w:r>
+      <w:r>
+        <w:rPr>
+          <w:rFonts w:ascii="Arial" w:hAnsi="Arial" w:cs="Arial" w:hint="eastAsia"/>
+        </w:rPr>
+        <w:t>）</w:t>
+      </w:r>
+    </w:p>
+    <w:p>
+      <w:pPr>
+        <w:rPr>
+          <w:rFonts w:ascii="Arial" w:hAnsi="Arial" w:cs="Arial" w:hint="eastAsia"/>
+        </w:rPr>
+      </w:pPr>
+      <w:r>
+        <w:rPr>
+          <w:rFonts w:ascii="Arial" w:hAnsi="Arial" w:cs="Arial" w:hint="eastAsia"/>
+        </w:rPr>
+        <w:t>$U_n=0.9;</w:t>
+      </w:r>
+      <w:r>
+        <w:rPr>
+          <w:rFonts w:ascii="Arial" w:hAnsi="Arial" w:cs="Arial" w:hint="eastAsia"/>
+        </w:rPr>
+        <w:tab/>
+        <w:t xml:space="preserve"># </w:t>
+      </w:r>
+      <w:r>
+        <w:rPr>
+          <w:rFonts w:ascii="Arial" w:hAnsi="Arial" w:cs="Arial" w:hint="eastAsia"/>
+        </w:rPr>
+        <w:t>调控区影响权重</w:t>
+      </w:r>
+      <w:r>
+        <w:rPr>
+          <w:rFonts w:ascii="Arial" w:hAnsi="Arial" w:cs="Arial" w:hint="eastAsia"/>
+        </w:rPr>
+        <w:t>pre bp</w:t>
+      </w:r>
+    </w:p>
+    <w:p>
+      <w:pPr>
+        <w:rPr>
+          <w:rFonts w:ascii="Arial" w:hAnsi="Arial" w:cs="Arial"/>
+        </w:rPr>
+      </w:pPr>
+    </w:p>
+    <w:p>
+      <w:pPr>
+        <w:rPr>
+          <w:rFonts w:ascii="Arial" w:hAnsi="Arial" w:cs="Arial" w:hint="eastAsia"/>
+        </w:rPr>
+      </w:pPr>
+      <w:r>
+        <w:rPr>
+          <w:rFonts w:ascii="Arial" w:hAnsi="Arial" w:cs="Arial" w:hint="eastAsia"/>
+        </w:rPr>
+        <w:t>$SNP_HET_Ratio=1.6;</w:t>
+      </w:r>
+      <w:r>
+        <w:rPr>
+          <w:rFonts w:ascii="Arial" w:hAnsi="Arial" w:cs="Arial" w:hint="eastAsia"/>
+        </w:rPr>
+        <w:tab/>
+      </w:r>
+      <w:r>
+        <w:rPr>
+          <w:rFonts w:ascii="Arial" w:hAnsi="Arial" w:cs="Arial" w:hint="eastAsia"/>
+        </w:rPr>
+        <w:tab/>
+        <w:t xml:space="preserve"># </w:t>
+      </w:r>
+      <w:r>
+        <w:rPr>
+          <w:rFonts w:ascii="Arial" w:hAnsi="Arial" w:cs="Arial" w:hint="eastAsia"/>
+        </w:rPr>
+        <w:t>杂合</w:t>
+      </w:r>
+      <w:r>
+        <w:rPr>
+          <w:rFonts w:ascii="Arial" w:hAnsi="Arial" w:cs="Arial" w:hint="eastAsia"/>
+        </w:rPr>
+        <w:t>SNP</w:t>
+      </w:r>
+      <w:r>
+        <w:rPr>
+          <w:rFonts w:ascii="Arial" w:hAnsi="Arial" w:cs="Arial" w:hint="eastAsia"/>
+        </w:rPr>
+        <w:t>系数</w:t>
+      </w:r>
+    </w:p>
+    <w:p>
+      <w:pPr>
+        <w:rPr>
+          <w:rFonts w:ascii="Arial" w:hAnsi="Arial" w:cs="Arial" w:hint="eastAsia"/>
+        </w:rPr>
+      </w:pPr>
+      <w:r>
+        <w:rPr>
+          <w:rFonts w:ascii="Arial" w:hAnsi="Arial" w:cs="Arial" w:hint="eastAsia"/>
+        </w:rPr>
+        <w:t>$Indel_HET_Ratio=0.9;</w:t>
+      </w:r>
+      <w:r>
+        <w:rPr>
+          <w:rFonts w:ascii="Arial" w:hAnsi="Arial" w:cs="Arial" w:hint="eastAsia"/>
+        </w:rPr>
+        <w:tab/>
+        <w:t xml:space="preserve"># </w:t>
+      </w:r>
+      <w:r>
+        <w:rPr>
+          <w:rFonts w:ascii="Arial" w:hAnsi="Arial" w:cs="Arial" w:hint="eastAsia"/>
+        </w:rPr>
+        <w:t>杂合</w:t>
+      </w:r>
+      <w:r>
+        <w:rPr>
+          <w:rFonts w:ascii="Arial" w:hAnsi="Arial" w:cs="Arial" w:hint="eastAsia"/>
+        </w:rPr>
+        <w:t>Indel</w:t>
+      </w:r>
+      <w:r>
+        <w:rPr>
+          <w:rFonts w:ascii="Arial" w:hAnsi="Arial" w:cs="Arial" w:hint="eastAsia"/>
+        </w:rPr>
+        <w:t>系数</w:t>
+      </w:r>
+    </w:p>
+    <w:p>
+      <w:pPr>
+        <w:rPr>
+          <w:rFonts w:ascii="Arial" w:hAnsi="Arial" w:cs="Arial" w:hint="eastAsia"/>
+        </w:rPr>
+      </w:pPr>
+      <w:r>
+        <w:rPr>
+          <w:rFonts w:ascii="Arial" w:hAnsi="Arial" w:cs="Arial" w:hint="eastAsia"/>
+        </w:rPr>
+        <w:t>$SV_Mixture_Ratio=0.75;</w:t>
+      </w:r>
+      <w:r>
+        <w:rPr>
+          <w:rFonts w:ascii="Arial" w:hAnsi="Arial" w:cs="Arial" w:hint="eastAsia"/>
+        </w:rPr>
+        <w:tab/>
+        <w:t xml:space="preserve"># </w:t>
+      </w:r>
+      <w:r>
+        <w:rPr>
+          <w:rFonts w:ascii="Arial" w:hAnsi="Arial" w:cs="Arial" w:hint="eastAsia"/>
+        </w:rPr>
+        <w:t>杂合</w:t>
+      </w:r>
+      <w:r>
+        <w:rPr>
+          <w:rFonts w:ascii="Arial" w:hAnsi="Arial" w:cs="Arial" w:hint="eastAsia"/>
+        </w:rPr>
+        <w:t>Indel</w:t>
+      </w:r>
+      <w:r>
+        <w:rPr>
+          <w:rFonts w:ascii="Arial" w:hAnsi="Arial" w:cs="Arial" w:hint="eastAsia"/>
+        </w:rPr>
+        <w:t>系数</w:t>
+      </w:r>
+    </w:p>
+    <w:p>
+      <w:pPr>
+        <w:rPr>
+          <w:rFonts w:ascii="Arial" w:hAnsi="Arial" w:cs="Arial" w:hint="eastAsia"/>
+        </w:rPr>
+      </w:pPr>
+      <w:r>
+        <w:rPr>
+          <w:rFonts w:ascii="Arial" w:hAnsi="Arial" w:cs="Arial" w:hint="eastAsia"/>
+        </w:rPr>
+        <w:t>%SV_Weights=(</w:t>
+      </w:r>
+      <w:r>
+        <w:rPr>
+          <w:rFonts w:ascii="Arial" w:hAnsi="Arial" w:cs="Arial" w:hint="eastAsia"/>
+        </w:rPr>
+        <w:tab/>
+      </w:r>
+      <w:r>
+        <w:rPr>
+          <w:rFonts w:ascii="Arial" w:hAnsi="Arial" w:cs="Arial" w:hint="eastAsia"/>
+        </w:rPr>
+        <w:tab/>
+      </w:r>
+      <w:r>
+        <w:rPr>
+          <w:rFonts w:ascii="Arial" w:hAnsi="Arial" w:cs="Arial" w:hint="eastAsia"/>
+        </w:rPr>
+        <w:tab/>
+        <w:t xml:space="preserve"># </w:t>
+      </w:r>
+      <w:r>
+        <w:rPr>
+          <w:rFonts w:ascii="Arial" w:hAnsi="Arial" w:cs="Arial" w:hint="eastAsia"/>
+        </w:rPr>
+        <w:t>复合</w:t>
+      </w:r>
+      <w:r>
+        <w:rPr>
+          <w:rFonts w:ascii="Arial" w:hAnsi="Arial" w:cs="Arial" w:hint="eastAsia"/>
+        </w:rPr>
+        <w:t>sv</w:t>
+      </w:r>
+      <w:r>
+        <w:rPr>
+          <w:rFonts w:ascii="Arial" w:hAnsi="Arial" w:cs="Arial" w:hint="eastAsia"/>
+        </w:rPr>
+        <w:t>拆分系数</w:t>
+      </w:r>
+    </w:p>
+    <w:p>
+      <w:pPr>
+        <w:rPr>
+          <w:rFonts w:ascii="Arial" w:hAnsi="Arial" w:cs="Arial"/>
+        </w:rPr>
+      </w:pPr>
+      <w:r>
+        <w:rPr>
+          <w:rFonts w:ascii="Arial" w:hAnsi="Arial" w:cs="Arial"/>
+        </w:rPr>
+        <w:tab/>
+        <w:t>Transposion =&gt; 0.5,</w:t>
+      </w:r>
+    </w:p>
+    <w:p>
+      <w:pPr>
+        <w:rPr>
+          <w:rFonts w:ascii="Arial" w:hAnsi="Arial" w:cs="Arial" w:hint="eastAsia"/>
+        </w:rPr>
+      </w:pPr>
+      <w:r>
+        <w:rPr>
+          <w:rFonts w:ascii="Arial" w:hAnsi="Arial" w:cs="Arial" w:hint="eastAsia"/>
+        </w:rPr>
+        <w:t>);</w:t>
+      </w:r>
+      <w:r>
+        <w:rPr>
+          <w:rFonts w:ascii="Arial" w:hAnsi="Arial" w:cs="Arial" w:hint="eastAsia"/>
+        </w:rPr>
+        <w:tab/>
+      </w:r>
+      <w:r>
+        <w:rPr>
+          <w:rFonts w:ascii="Arial" w:hAnsi="Arial" w:cs="Arial" w:hint="eastAsia"/>
+        </w:rPr>
+        <w:tab/>
+      </w:r>
+      <w:r>
+        <w:rPr>
+          <w:rFonts w:ascii="Arial" w:hAnsi="Arial" w:cs="Arial" w:hint="eastAsia"/>
+        </w:rPr>
+        <w:tab/>
+      </w:r>
+      <w:r>
+        <w:rPr>
+          <w:rFonts w:ascii="Arial" w:hAnsi="Arial" w:cs="Arial" w:hint="eastAsia"/>
+        </w:rPr>
+        <w:tab/>
+      </w:r>
+      <w:r>
+        <w:rPr>
+          <w:rFonts w:ascii="Arial" w:hAnsi="Arial" w:cs="Arial" w:hint="eastAsia"/>
+        </w:rPr>
+        <w:tab/>
+      </w:r>
+      <w:r>
+        <w:rPr>
+          <w:rFonts w:ascii="Arial" w:hAnsi="Arial" w:cs="Arial" w:hint="eastAsia"/>
+        </w:rPr>
+        <w:tab/>
+      </w:r>
+      <w:r>
+        <w:rPr>
+          <w:rFonts w:ascii="Arial" w:hAnsi="Arial" w:cs="Arial" w:hint="eastAsia"/>
+        </w:rPr>
+        <w:tab/>
+        <w:t xml:space="preserve"># </w:t>
+      </w:r>
+      <w:r>
+        <w:rPr>
+          <w:rFonts w:ascii="Arial" w:hAnsi="Arial" w:cs="Arial" w:hint="eastAsia"/>
+        </w:rPr>
+        <w:t>转座的权重算</w:t>
+      </w:r>
+      <w:r>
+        <w:rPr>
+          <w:rFonts w:ascii="Arial" w:hAnsi="Arial" w:cs="Arial" w:hint="eastAsia"/>
+        </w:rPr>
+        <w:t>1/2</w:t>
+      </w:r>
+    </w:p>
+    <w:p>
+      <w:pPr>
+        <w:rPr>
+          <w:rFonts w:ascii="Arial" w:hAnsi="Arial" w:cs="Arial" w:hint="eastAsia"/>
+        </w:rPr>
+      </w:pPr>
+      <w:r>
+        <w:rPr>
+          <w:rFonts w:ascii="Arial" w:hAnsi="Arial" w:cs="Arial" w:hint="eastAsia"/>
+        </w:rPr>
+        <w:t>$SV_Confidence=0.25;</w:t>
+      </w:r>
+      <w:r>
+        <w:rPr>
+          <w:rFonts w:ascii="Arial" w:hAnsi="Arial" w:cs="Arial" w:hint="eastAsia"/>
+        </w:rPr>
+        <w:tab/>
+      </w:r>
+      <w:r>
+        <w:rPr>
+          <w:rFonts w:ascii="Arial" w:hAnsi="Arial" w:cs="Arial" w:hint="eastAsia"/>
+        </w:rPr>
+        <w:tab/>
+        <w:t># SV</w:t>
+      </w:r>
+      <w:r>
+        <w:rPr>
+          <w:rFonts w:ascii="Arial" w:hAnsi="Arial" w:cs="Arial" w:hint="eastAsia"/>
+        </w:rPr>
+        <w:t>可靠度</w:t>
+      </w:r>
+      <w:r>
+        <w:rPr>
+          <w:rFonts w:ascii="Arial" w:hAnsi="Arial" w:cs="Arial" w:hint="eastAsia"/>
+        </w:rPr>
+        <w:t xml:space="preserve"> / sv</w:t>
+      </w:r>
+      <w:r>
+        <w:rPr>
+          <w:rFonts w:ascii="Arial" w:hAnsi="Arial" w:cs="Arial" w:hint="eastAsia"/>
+        </w:rPr>
+        <w:t>不确定度</w:t>
+      </w:r>
+      <w:r>
+        <w:rPr>
+          <w:rFonts w:ascii="Arial" w:hAnsi="Arial" w:cs="Arial" w:hint="eastAsia"/>
+        </w:rPr>
+        <w:t>:v</w:t>
+      </w:r>
+    </w:p>
+    <w:p>
+      <w:pPr>
+        <w:rPr>
+          <w:rFonts w:ascii="Arial" w:hAnsi="Arial" w:cs="Arial"/>
+        </w:rPr>
+      </w:pPr>
+    </w:p>
+    <w:p>
+      <w:pPr>
+        <w:rPr>
+          <w:rFonts w:ascii="Arial" w:hAnsi="Arial" w:cs="Arial"/>
+        </w:rPr>
+      </w:pPr>
+      <w:r>
+        <w:rPr>
+          <w:rFonts w:ascii="Arial" w:hAnsi="Arial" w:cs="Arial"/>
+        </w:rPr>
+        <w:t>$SNP_r=1000;</w:t>
+      </w:r>
+    </w:p>
+    <w:p>
+      <w:pPr>
+        <w:rPr>
+          <w:rFonts w:ascii="Arial" w:hAnsi="Arial" w:cs="Arial"/>
+        </w:rPr>
+      </w:pPr>
+      <w:r>
+        <w:rPr>
+          <w:rFonts w:ascii="Arial" w:hAnsi="Arial" w:cs="Arial"/>
+        </w:rPr>
+        <w:t>$Indel_r=1000;</w:t>
+      </w:r>
+    </w:p>
+    <w:p>
+      <w:pPr>
+        <w:rPr>
+          <w:rFonts w:ascii="Arial" w:hAnsi="Arial" w:cs="Arial" w:hint="eastAsia"/>
+        </w:rPr>
+      </w:pPr>
+      <w:r>
+        <w:rPr>
+          <w:rFonts w:ascii="Arial" w:hAnsi="Arial" w:cs="Arial"/>
+        </w:rPr>
+        <w:t>$SV_r=10;</w:t>
+      </w:r>
+    </w:p>
+    <w:p>
+      <w:pPr>
+        <w:rPr>
+          <w:rFonts w:ascii="Arial" w:hAnsi="Arial" w:cs="Arial" w:hint="eastAsia"/>
+        </w:rPr>
+      </w:pPr>
+    </w:p>
+    <w:p>
+      <w:pPr>
+        <w:rPr>
+          <w:rFonts w:ascii="Arial" w:hAnsi="Arial" w:cs="Arial" w:hint="eastAsia"/>
+        </w:rPr>
+      </w:pPr>
+      <w:r>
+        <w:rPr>
+          <w:rFonts w:ascii="Arial" w:hAnsi="Arial" w:cs="Arial" w:hint="eastAsia"/>
+        </w:rPr>
+        <w:t>$U_a=$CDSLen/$GeneLen;</w:t>
+      </w:r>
+      <w:r>
+        <w:rPr>
+          <w:rFonts w:ascii="Arial" w:hAnsi="Arial" w:cs="Arial" w:hint="eastAsia"/>
+        </w:rPr>
+        <w:tab/>
+        <w:t># CDS</w:t>
+      </w:r>
+      <w:r>
+        <w:rPr>
+          <w:rFonts w:ascii="Arial" w:hAnsi="Arial" w:cs="Arial" w:hint="eastAsia"/>
+        </w:rPr>
+        <w:t>比例</w:t>
+      </w:r>
+      <w:r>
+        <w:rPr>
+          <w:rFonts w:ascii="Arial" w:hAnsi="Arial" w:cs="Arial" w:hint="eastAsia"/>
+        </w:rPr>
+        <w:t>;</w:t>
+      </w:r>
+    </w:p>
+    <w:p>
+      <w:pPr>
+        <w:rPr>
+          <w:rFonts w:ascii="Arial" w:hAnsi="Arial" w:cs="Arial" w:hint="eastAsia"/>
+        </w:rPr>
+      </w:pPr>
+      <w:r>
+        <w:rPr>
+          <w:rFonts w:ascii="Arial" w:hAnsi="Arial" w:cs="Arial"/>
+        </w:rPr>
+        <w:t>$U_b=(750*$GeneCount+4*$CDSCount)/$GeneLen;</w:t>
+      </w:r>
+      <w:r>
+        <w:rPr>
+          <w:rFonts w:ascii="Arial" w:hAnsi="Arial" w:cs="Arial" w:hint="eastAsia"/>
+        </w:rPr>
+        <w:t xml:space="preserve"> </w:t>
+      </w:r>
+      <w:r>
+        <w:rPr>
+          <w:rFonts w:ascii="Arial" w:hAnsi="Arial" w:cs="Arial" w:hint="eastAsia"/>
+        </w:rPr>
+        <w:tab/>
+      </w:r>
+      <w:r>
+        <w:rPr>
+          <w:rFonts w:ascii="Arial" w:hAnsi="Arial" w:cs="Arial" w:hint="eastAsia"/>
+        </w:rPr>
+        <w:t xml:space="preserve"># </w:t>
+      </w:r>
+      <w:r>
+        <w:rPr>
+          <w:rFonts w:ascii="Arial" w:hAnsi="Arial" w:cs="Arial" w:hint="eastAsia"/>
+        </w:rPr>
+        <w:t>标准化调控区比例（含启动子、增强子加权值）</w:t>
+      </w:r>
+    </w:p>
+    <w:p>
+      <w:pPr>
+        <w:rPr>
+          <w:rFonts w:ascii="Arial" w:hAnsi="Arial" w:cs="Arial" w:hint="eastAsia"/>
+        </w:rPr>
+      </w:pPr>
+    </w:p>
+    <w:p>
+      <w:pPr>
+        <w:rPr>
+          <w:rFonts w:ascii="Arial" w:hAnsi="Arial" w:cs="Arial" w:hint="eastAsia"/>
+        </w:rPr>
+      </w:pPr>
+      <w:r>
+        <w:rPr>
+          <w:rFonts w:ascii="Arial" w:hAnsi="Arial" w:cs="Arial"/>
+        </w:rPr>
+        <w:t>$U_SNP=$SNP_r*$CountSNP*($U_a*$U_m+$U_b*$U_n)/$GeneLen;</w:t>
+      </w:r>
+    </w:p>
+    <w:p>
+      <w:pPr>
+        <w:rPr>
+          <w:rFonts w:ascii="Arial" w:hAnsi="Arial" w:cs="Arial" w:hint="eastAsia"/>
+        </w:rPr>
+      </w:pPr>
+      <w:r>
+        <w:rPr>
+          <w:rFonts w:ascii="Arial" w:hAnsi="Arial" w:cs="Arial"/>
+        </w:rPr>
+        <w:t>$U_Indel=$Ind</w:t>
+      </w:r>
+      <w:r>
+        <w:rPr>
+          <w:rFonts w:ascii="Arial" w:hAnsi="Arial" w:cs="Arial"/>
+        </w:rPr>
+        <w:t>el_r*$CountIndel*(2*$U_s + $U_a</w:t>
+      </w:r>
+      <w:r>
+        <w:rPr>
+          <w:rFonts w:ascii="Arial" w:hAnsi="Arial" w:cs="Arial" w:hint="eastAsia"/>
+        </w:rPr>
+        <w:t>*</w:t>
+      </w:r>
+      <w:r>
+        <w:rPr>
+          <w:rFonts w:ascii="Arial" w:hAnsi="Arial" w:cs="Arial"/>
+        </w:rPr>
+        <w:t>$U_m</w:t>
+      </w:r>
+      <w:r>
+        <w:rPr>
+          <w:rFonts w:ascii="Arial" w:hAnsi="Arial" w:cs="Arial" w:hint="eastAsia"/>
+        </w:rPr>
+        <w:t xml:space="preserve"> </w:t>
+      </w:r>
+      <w:r>
+        <w:rPr>
+          <w:rFonts w:ascii="Arial" w:hAnsi="Arial" w:cs="Arial"/>
+        </w:rPr>
+        <w:t>+ 3*$U_b*$U_n)/(3*$GeneLen);</w:t>
+      </w:r>
+    </w:p>
+    <w:p>
+      <w:pPr>
+        <w:rPr>
+          <w:rFonts w:ascii="Arial" w:hAnsi="Arial" w:cs="Arial" w:hint="eastAsia"/>
+        </w:rPr>
+      </w:pPr>
+      <w:r>
+        <w:rPr>
+          <w:rFonts w:ascii="Arial" w:hAnsi="Arial" w:cs="Arial"/>
+        </w:rPr>
+        <w:t>$U_SV=$SV_r*$CountSVA*(2*$U_s + $U_a</w:t>
+      </w:r>
+      <w:r>
+        <w:rPr>
+          <w:rFonts w:ascii="Arial" w:hAnsi="Arial" w:cs="Arial" w:hint="eastAsia"/>
+        </w:rPr>
+        <w:t>*</w:t>
+      </w:r>
+      <w:r>
+        <w:rPr>
+          <w:rFonts w:ascii="Arial" w:hAnsi="Arial" w:cs="Arial"/>
+        </w:rPr>
+        <w:t>$U_m</w:t>
+      </w:r>
+      <w:r>
+        <w:rPr>
+          <w:rFonts w:ascii="Arial" w:hAnsi="Arial" w:cs="Arial"/>
+        </w:rPr>
+        <w:t xml:space="preserve"> + 3*$U_b*$U_n)/(3*$GeneLen);</w:t>
+      </w:r>
+    </w:p>
+    <w:p>
+      <w:pPr>
+        <w:rPr>
+          <w:rFonts w:ascii="Arial" w:hAnsi="Arial" w:cs="Arial" w:hint="eastAsia"/>
+        </w:rPr>
+      </w:pPr>
+    </w:p>
+    <w:p>
+      <w:pPr>
+        <w:rPr>
+          <w:rFonts w:ascii="Arial" w:hAnsi="Arial" w:cs="Arial" w:hint="eastAsia"/>
+        </w:rPr>
+      </w:pPr>
+      <w:r>
+        <w:rPr>
+          <w:rFonts w:ascii="Arial" w:hAnsi="Arial" w:cs="Arial"/>
+        </w:rPr>
+        <w:t>$U_mark=$U_SNP+$U_Indel+$U_SV;</w:t>
+      </w:r>
+    </w:p>
+    <w:p>
+      <w:pPr>
+        <w:rPr>
+          <w:rFonts w:ascii="Arial" w:hAnsi="Arial" w:cs="Arial" w:hint="eastAsia"/>
+        </w:rPr>
+      </w:pPr>
+    </w:p>
+    <w:p>
+      <w:pPr>
+        <w:rPr>
+          <w:rFonts w:ascii="Arial" w:hAnsi="Arial" w:cs="Arial" w:hint="eastAsia"/>
+        </w:rPr>
+      </w:pPr>
+      <w:r>
+        <w:rPr>
+          <w:rFonts w:ascii="Arial" w:hAnsi="Arial" w:cs="Arial" w:hint="eastAsia"/>
+        </w:rPr>
+        <w:t>CDS</w:t>
+      </w:r>
+      <w:r>
+        <w:rPr>
+          <w:rFonts w:ascii="Arial" w:hAnsi="Arial" w:cs="Arial" w:hint="eastAsia"/>
+        </w:rPr>
+        <w:t>比例</w:t>
+      </w:r>
+      <w:r>
+        <w:rPr>
+          <w:rFonts w:ascii="Arial" w:hAnsi="Arial" w:cs="Arial" w:hint="eastAsia"/>
+        </w:rPr>
+        <w:tab/>
+      </w:r>
+      <w:r>
+        <w:rPr>
+          <w:rFonts w:ascii="Arial" w:hAnsi="Arial" w:cs="Arial" w:hint="eastAsia"/>
+        </w:rPr>
+        <w:t>$U_a</w:t>
+      </w:r>
+      <w:r>
+        <w:rPr>
+          <w:rFonts w:ascii="Arial" w:hAnsi="Arial" w:cs="Arial" w:hint="eastAsia"/>
+        </w:rPr>
+        <w:t>=CDS</w:t>
+      </w:r>
+      <w:r>
+        <w:rPr>
+          <w:rFonts w:ascii="Arial" w:hAnsi="Arial" w:cs="Arial" w:hint="eastAsia"/>
+        </w:rPr>
+        <w:t>总长</w:t>
+      </w:r>
+      <w:r>
+        <w:rPr>
+          <w:rFonts w:ascii="Arial" w:hAnsi="Arial" w:cs="Arial" w:hint="eastAsia"/>
+        </w:rPr>
+        <w:t>/</w:t>
+      </w:r>
+      <w:r>
+        <w:rPr>
+          <w:rFonts w:ascii="Arial" w:hAnsi="Arial" w:cs="Arial" w:hint="eastAsia"/>
+        </w:rPr>
+        <w:t>基因组序列总长。</w:t>
+      </w:r>
+      <w:r>
+        <w:rPr>
+          <w:rFonts w:ascii="Arial" w:hAnsi="Arial" w:cs="Arial" w:hint="eastAsia"/>
+        </w:rPr>
+        <w:t xml:space="preserve"> </w:t>
+      </w:r>
+      <w:r>
+        <w:rPr>
+          <w:rFonts w:ascii="Arial" w:hAnsi="Arial" w:cs="Arial" w:hint="eastAsia"/>
+        </w:rPr>
+        <w:t>基因组用原始的。</w:t>
+      </w:r>
+    </w:p>
+    <w:p>
+      <w:pPr>
+        <w:rPr>
+          <w:rFonts w:ascii="Arial" w:hAnsi="Arial" w:cs="Arial" w:hint="eastAsia"/>
+        </w:rPr>
+      </w:pPr>
+      <w:r>
+        <w:rPr>
+          <w:rFonts w:ascii="Arial" w:hAnsi="Arial" w:cs="Arial" w:hint="eastAsia"/>
+        </w:rPr>
+        <w:t>标准化调控区比例</w:t>
+      </w:r>
+      <w:r>
+        <w:rPr>
+          <w:rFonts w:ascii="Arial" w:hAnsi="Arial" w:cs="Arial" w:hint="eastAsia"/>
+        </w:rPr>
+        <w:tab/>
+      </w:r>
+      <w:r>
+        <w:rPr>
+          <w:rFonts w:ascii="Arial" w:hAnsi="Arial" w:cs="Arial"/>
+        </w:rPr>
+        <w:t>$U_b</w:t>
+      </w:r>
+      <w:r>
+        <w:rPr>
+          <w:rFonts w:ascii="Arial" w:hAnsi="Arial" w:cs="Arial" w:hint="eastAsia"/>
+        </w:rPr>
+        <w:t>=</w:t>
+      </w:r>
+      <w:r>
+        <w:rPr>
+          <w:rFonts w:ascii="Arial" w:hAnsi="Arial" w:cs="Arial" w:hint="eastAsia"/>
+        </w:rPr>
+        <w:t>基因数量</w:t>
+      </w:r>
+      <w:r>
+        <w:rPr>
+          <w:rFonts w:ascii="Arial" w:hAnsi="Arial" w:cs="Arial" w:hint="eastAsia"/>
+        </w:rPr>
+        <w:t>*750+CDS</w:t>
+      </w:r>
+      <w:r>
+        <w:rPr>
+          <w:rFonts w:ascii="Arial" w:hAnsi="Arial" w:cs="Arial" w:hint="eastAsia"/>
+        </w:rPr>
+        <w:t>数量</w:t>
+      </w:r>
+      <w:r>
+        <w:rPr>
+          <w:rFonts w:ascii="Arial" w:hAnsi="Arial" w:cs="Arial" w:hint="eastAsia"/>
+        </w:rPr>
+        <w:t xml:space="preserve">*4. </w:t>
+      </w:r>
+      <w:r>
+        <w:rPr>
+          <w:rFonts w:ascii="Arial" w:hAnsi="Arial" w:cs="Arial" w:hint="eastAsia"/>
+        </w:rPr>
+        <w:t>基因数与</w:t>
+      </w:r>
+      <w:r>
+        <w:rPr>
+          <w:rFonts w:ascii="Arial" w:hAnsi="Arial" w:cs="Arial" w:hint="eastAsia"/>
+        </w:rPr>
+        <w:t>CDS</w:t>
+      </w:r>
+      <w:r>
+        <w:rPr>
+          <w:rFonts w:ascii="Arial" w:hAnsi="Arial" w:cs="Arial" w:hint="eastAsia"/>
+        </w:rPr>
+        <w:t>数源于</w:t>
+      </w:r>
+      <w:r>
+        <w:rPr>
+          <w:rFonts w:ascii="Arial" w:hAnsi="Arial" w:cs="Arial" w:hint="eastAsia"/>
+        </w:rPr>
+        <w:t>GFF</w:t>
+      </w:r>
+      <w:r>
+        <w:rPr>
+          <w:rFonts w:ascii="Arial" w:hAnsi="Arial" w:cs="Arial" w:hint="eastAsia"/>
+        </w:rPr>
+        <w:t>。一般找启动子是上游</w:t>
+      </w:r>
+      <w:r>
+        <w:rPr>
+          <w:rFonts w:ascii="Arial" w:hAnsi="Arial" w:cs="Arial" w:hint="eastAsia"/>
+        </w:rPr>
+        <w:t>2k</w:t>
+      </w:r>
+      <w:r>
+        <w:rPr>
+          <w:rFonts w:ascii="Arial" w:hAnsi="Arial" w:cs="Arial" w:hint="eastAsia"/>
+        </w:rPr>
+        <w:t>以内，也有</w:t>
+      </w:r>
+      <w:r>
+        <w:rPr>
+          <w:rFonts w:ascii="Arial" w:hAnsi="Arial" w:cs="Arial" w:hint="eastAsia"/>
+        </w:rPr>
+        <w:t>1.5k</w:t>
+      </w:r>
+      <w:r>
+        <w:rPr>
+          <w:rFonts w:ascii="Arial" w:hAnsi="Arial" w:cs="Arial" w:hint="eastAsia"/>
+        </w:rPr>
+        <w:t>的，这里就</w:t>
+      </w:r>
+      <w:r>
+        <w:rPr>
+          <w:rFonts w:ascii="Arial" w:hAnsi="Arial" w:cs="Arial" w:hint="eastAsia"/>
+        </w:rPr>
+        <w:t>750</w:t>
+      </w:r>
+      <w:r>
+        <w:rPr>
+          <w:rFonts w:ascii="Arial" w:hAnsi="Arial" w:cs="Arial" w:hint="eastAsia"/>
+        </w:rPr>
+        <w:t>了。剪切位点是</w:t>
+      </w:r>
+      <w:r>
+        <w:rPr>
+          <w:rFonts w:ascii="Arial" w:hAnsi="Arial" w:cs="Arial" w:hint="eastAsia"/>
+        </w:rPr>
+        <w:t>GT/AC</w:t>
+      </w:r>
+      <w:r>
+        <w:rPr>
+          <w:rFonts w:ascii="Arial" w:hAnsi="Arial" w:cs="Arial" w:hint="eastAsia"/>
+        </w:rPr>
+        <w:t>，虽然</w:t>
+      </w:r>
+      <w:r>
+        <w:rPr>
+          <w:rFonts w:ascii="Arial" w:hAnsi="Arial" w:cs="Arial" w:hint="eastAsia"/>
+        </w:rPr>
+        <w:t>CDS</w:t>
+      </w:r>
+      <w:r>
+        <w:rPr>
+          <w:rFonts w:ascii="Arial" w:hAnsi="Arial" w:cs="Arial" w:hint="eastAsia"/>
+        </w:rPr>
+        <w:t>区只占</w:t>
+      </w:r>
+      <w:r>
+        <w:rPr>
+          <w:rFonts w:ascii="Arial" w:hAnsi="Arial" w:cs="Arial" w:hint="eastAsia"/>
+        </w:rPr>
+        <w:t>2</w:t>
+      </w:r>
+      <w:r>
+        <w:rPr>
+          <w:rFonts w:ascii="Arial" w:hAnsi="Arial" w:cs="Arial" w:hint="eastAsia"/>
+        </w:rPr>
+        <w:t>个，但一起算比较方便。</w:t>
+      </w:r>
+    </w:p>
+    <w:p>
+      <w:pPr>
+        <w:rPr>
+          <w:rFonts w:ascii="Arial" w:hAnsi="Arial" w:cs="Arial" w:hint="eastAsia"/>
+        </w:rPr>
+      </w:pPr>
+    </w:p>
+    <w:p>
+      <w:pPr>
+        <w:rPr>
+          <w:rFonts w:ascii="Arial" w:hAnsi="Arial" w:cs="Arial" w:hint="eastAsia"/>
+        </w:rPr>
+      </w:pPr>
+      <w:r>
+        <w:rPr>
+          <w:rFonts w:ascii="Arial" w:hAnsi="Arial" w:cs="Arial" w:hint="eastAsia"/>
+        </w:rPr>
+        <w:t>3</w:t>
+      </w:r>
+      <w:r>
+        <w:rPr>
+          <w:rFonts w:ascii="Arial" w:hAnsi="Arial" w:cs="Arial" w:hint="eastAsia"/>
+        </w:rPr>
+        <w:t>个权重：</w:t>
+      </w:r>
+    </w:p>
+    <w:p>
+      <w:pPr>
+        <w:rPr>
+          <w:rFonts w:ascii="Arial" w:hAnsi="Arial" w:cs="Arial"/>
+        </w:rPr>
+      </w:pPr>
+      <w:r>
+        <w:rPr>
+          <w:rFonts w:ascii="Arial" w:hAnsi="Arial" w:cs="Arial"/>
+        </w:rPr>
+        <w:t>$SNP_r=1000;</w:t>
+      </w:r>
+    </w:p>
+    <w:p>
+      <w:pPr>
+        <w:rPr>
+          <w:rFonts w:ascii="Arial" w:hAnsi="Arial" w:cs="Arial"/>
+        </w:rPr>
+      </w:pPr>
+      <w:r>
+        <w:rPr>
+          <w:rFonts w:ascii="Arial" w:hAnsi="Arial" w:cs="Arial"/>
+        </w:rPr>
+        <w:t>$Indel_r=1000;</w:t>
+      </w:r>
+    </w:p>
+    <w:p>
+      <w:pPr>
+        <w:rPr>
+          <w:rFonts w:ascii="Arial" w:hAnsi="Arial" w:cs="Arial" w:hint="eastAsia"/>
+        </w:rPr>
+      </w:pPr>
+      <w:r>
+        <w:rPr>
+          <w:rFonts w:ascii="Arial" w:hAnsi="Arial" w:cs="Arial"/>
+        </w:rPr>
+        <w:lastRenderedPageBreak/>
+        <w:t>$SV_r=10;</w:t>
+      </w:r>
+    </w:p>
+    <w:p>
+      <w:pPr>
+        <w:rPr>
+          <w:rFonts w:ascii="Arial" w:hAnsi="Arial" w:cs="Arial" w:hint="eastAsia"/>
+        </w:rPr>
+      </w:pPr>
+      <w:r>
+        <w:rPr>
+          <w:rFonts w:ascii="Arial" w:hAnsi="Arial" w:cs="Arial" w:hint="eastAsia"/>
+        </w:rPr>
+        <w:t>SV</w:t>
+      </w:r>
+      <w:r>
+        <w:rPr>
+          <w:rFonts w:ascii="Arial" w:hAnsi="Arial" w:cs="Arial" w:hint="eastAsia"/>
+        </w:rPr>
+        <w:t>的低</w:t>
+      </w:r>
+      <w:r>
+        <w:rPr>
+          <w:rFonts w:ascii="Arial" w:hAnsi="Arial" w:cs="Arial" w:hint="eastAsia"/>
+        </w:rPr>
+        <w:t>100</w:t>
+      </w:r>
+      <w:r>
+        <w:rPr>
+          <w:rFonts w:ascii="Arial" w:hAnsi="Arial" w:cs="Arial" w:hint="eastAsia"/>
+        </w:rPr>
+        <w:t>，</w:t>
+      </w:r>
+      <w:r>
+        <w:rPr>
+          <w:rFonts w:ascii="Arial" w:hAnsi="Arial" w:cs="Arial" w:hint="eastAsia"/>
+        </w:rPr>
+        <w:t>1000</w:t>
+      </w:r>
+      <w:r>
+        <w:rPr>
+          <w:rFonts w:ascii="Arial" w:hAnsi="Arial" w:cs="Arial" w:hint="eastAsia"/>
+        </w:rPr>
+        <w:t>是为了调到</w:t>
+      </w:r>
+      <w:r>
+        <w:rPr>
+          <w:rFonts w:ascii="Arial" w:hAnsi="Arial" w:cs="Arial" w:hint="eastAsia"/>
+        </w:rPr>
+        <w:t>1</w:t>
+      </w:r>
+      <w:r>
+        <w:rPr>
+          <w:rFonts w:ascii="Arial" w:hAnsi="Arial" w:cs="Arial" w:hint="eastAsia"/>
+        </w:rPr>
+        <w:t>～</w:t>
+      </w:r>
+      <w:r>
+        <w:rPr>
+          <w:rFonts w:ascii="Arial" w:hAnsi="Arial" w:cs="Arial" w:hint="eastAsia"/>
+        </w:rPr>
+        <w:t>10</w:t>
+      </w:r>
+      <w:r>
+        <w:rPr>
+          <w:rFonts w:ascii="Arial" w:hAnsi="Arial" w:cs="Arial" w:hint="eastAsia"/>
+        </w:rPr>
+        <w:t>量级。</w:t>
+      </w:r>
+    </w:p>
+    <w:p>
+      <w:pPr>
+        <w:rPr>
+          <w:rFonts w:ascii="Arial" w:hAnsi="Arial" w:cs="Arial" w:hint="eastAsia"/>
+        </w:rPr>
+      </w:pPr>
+    </w:p>
+    <w:p>
+      <w:pPr>
+        <w:rPr>
+          <w:rFonts w:ascii="Arial" w:hAnsi="Arial" w:cs="Arial" w:hint="eastAsia"/>
+        </w:rPr>
+      </w:pPr>
+      <w:r>
+        <w:rPr>
+          <w:rFonts w:ascii="Arial" w:hAnsi="Arial" w:cs="Arial" w:hint="eastAsia"/>
+        </w:rPr>
+        <w:t>SNP</w:t>
+      </w:r>
+      <w:r>
+        <w:rPr>
+          <w:rFonts w:ascii="Arial" w:hAnsi="Arial" w:cs="Arial" w:hint="eastAsia"/>
+        </w:rPr>
+        <w:t>得分：</w:t>
+      </w:r>
+    </w:p>
+    <w:p>
+      <w:pPr>
+        <w:rPr>
+          <w:rFonts w:ascii="Arial" w:hAnsi="Arial" w:cs="Arial" w:hint="eastAsia"/>
+        </w:rPr>
+      </w:pPr>
+      <w:r>
+        <w:rPr>
+          <w:rFonts w:ascii="Arial" w:hAnsi="Arial" w:cs="Arial"/>
+        </w:rPr>
+        <w:t>$U_SNP=</w:t>
+      </w:r>
+      <w:r>
+        <w:rPr>
+          <w:rFonts w:ascii="Arial" w:hAnsi="Arial" w:cs="Arial" w:hint="eastAsia"/>
+        </w:rPr>
+        <w:t>权重</w:t>
+      </w:r>
+      <w:r>
+        <w:rPr>
+          <w:rFonts w:ascii="Arial" w:hAnsi="Arial" w:cs="Arial"/>
+        </w:rPr>
+        <w:t>*</w:t>
+      </w:r>
+      <w:r>
+        <w:rPr>
+          <w:rFonts w:ascii="Arial" w:hAnsi="Arial" w:cs="Arial" w:hint="eastAsia"/>
+        </w:rPr>
+        <w:t xml:space="preserve"> </w:t>
+      </w:r>
+      <w:r>
+        <w:rPr>
+          <w:rFonts w:ascii="Arial" w:hAnsi="Arial" w:cs="Arial" w:hint="eastAsia"/>
+        </w:rPr>
+        <w:t>SNP</w:t>
+      </w:r>
+      <w:r>
+        <w:rPr>
+          <w:rFonts w:ascii="Arial" w:hAnsi="Arial" w:cs="Arial" w:hint="eastAsia"/>
+        </w:rPr>
+        <w:t>个数</w:t>
+      </w:r>
+      <w:r>
+        <w:rPr>
+          <w:rFonts w:ascii="Arial" w:hAnsi="Arial" w:cs="Arial"/>
+        </w:rPr>
+        <w:t>*(</w:t>
+      </w:r>
+      <w:r>
+        <w:rPr>
+          <w:rFonts w:ascii="Arial" w:hAnsi="Arial" w:cs="Arial"/>
+        </w:rPr>
+        <w:t>CDS</w:t>
+      </w:r>
+      <w:r>
+        <w:rPr>
+          <w:rFonts w:ascii="Arial" w:hAnsi="Arial" w:cs="Arial"/>
+        </w:rPr>
+        <w:t>比例</w:t>
+      </w:r>
+      <w:r>
+        <w:rPr>
+          <w:rFonts w:ascii="Arial" w:hAnsi="Arial" w:cs="Arial"/>
+        </w:rPr>
+        <w:t>*</w:t>
+      </w:r>
+      <w:r>
+        <w:rPr>
+          <w:rFonts w:ascii="Arial" w:hAnsi="Arial" w:cs="Arial"/>
+        </w:rPr>
+        <w:t>CDS</w:t>
+      </w:r>
+      <w:r>
+        <w:rPr>
+          <w:rFonts w:ascii="Arial" w:hAnsi="Arial" w:cs="Arial"/>
+        </w:rPr>
+        <w:t>区影响权重</w:t>
+      </w:r>
+      <w:r>
+        <w:rPr>
+          <w:rFonts w:ascii="Arial" w:hAnsi="Arial" w:cs="Arial"/>
+        </w:rPr>
+        <w:t>+</w:t>
+      </w:r>
+      <w:r>
+        <w:rPr>
+          <w:rFonts w:ascii="Arial" w:hAnsi="Arial" w:cs="Arial"/>
+        </w:rPr>
+        <w:t>标准化调控区比例</w:t>
+      </w:r>
+      <w:r>
+        <w:rPr>
+          <w:rFonts w:ascii="Arial" w:hAnsi="Arial" w:cs="Arial"/>
+        </w:rPr>
+        <w:t>*</w:t>
+      </w:r>
+      <w:r>
+        <w:rPr>
+          <w:rFonts w:ascii="Arial" w:hAnsi="Arial" w:cs="Arial"/>
+        </w:rPr>
+        <w:t>调控区影响权重</w:t>
+      </w:r>
+      <w:r>
+        <w:rPr>
+          <w:rFonts w:ascii="Arial" w:hAnsi="Arial" w:cs="Arial"/>
+        </w:rPr>
+        <w:t>)/</w:t>
+      </w:r>
+      <w:r>
+        <w:rPr>
+          <w:rFonts w:ascii="Arial" w:hAnsi="Arial" w:cs="Arial"/>
+        </w:rPr>
+        <w:t>基因组大小</w:t>
+      </w:r>
+      <w:r>
+        <w:rPr>
+          <w:rFonts w:ascii="Arial" w:hAnsi="Arial" w:cs="Arial"/>
+        </w:rPr>
+        <w:t>;</w:t>
+      </w:r>
+    </w:p>
+    <w:p>
+      <w:pPr>
+        <w:rPr>
+          <w:rFonts w:ascii="Arial" w:hAnsi="Arial" w:cs="Arial" w:hint="eastAsia"/>
+        </w:rPr>
+      </w:pPr>
+      <w:r>
+        <w:rPr>
+          <w:rFonts w:ascii="Arial" w:hAnsi="Arial" w:cs="Arial"/>
+        </w:rPr>
+        <w:t>$U_Indel=</w:t>
+      </w:r>
+      <w:r>
+        <w:rPr>
+          <w:rFonts w:ascii="Arial" w:hAnsi="Arial" w:cs="Arial" w:hint="eastAsia"/>
+        </w:rPr>
+        <w:t>权重</w:t>
+      </w:r>
+      <w:r>
+        <w:rPr>
+          <w:rFonts w:ascii="Arial" w:hAnsi="Arial" w:cs="Arial"/>
+        </w:rPr>
+        <w:t>*</w:t>
+      </w:r>
+      <w:r>
+        <w:rPr>
+          <w:rFonts w:ascii="Arial" w:hAnsi="Arial" w:cs="Arial" w:hint="eastAsia"/>
+        </w:rPr>
+        <w:t xml:space="preserve"> </w:t>
+      </w:r>
+      <w:r>
+        <w:rPr>
+          <w:rFonts w:ascii="Arial" w:hAnsi="Arial" w:cs="Arial" w:hint="eastAsia"/>
+        </w:rPr>
+        <w:t>Indel</w:t>
+      </w:r>
+      <w:r>
+        <w:rPr>
+          <w:rFonts w:ascii="Arial" w:hAnsi="Arial" w:cs="Arial" w:hint="eastAsia"/>
+        </w:rPr>
+        <w:t>标准长度</w:t>
+      </w:r>
+      <w:r>
+        <w:rPr>
+          <w:rFonts w:ascii="Arial" w:hAnsi="Arial" w:cs="Arial"/>
+        </w:rPr>
+        <w:t>*(2*</w:t>
+      </w:r>
+      <w:r>
+        <w:rPr>
+          <w:rFonts w:ascii="Arial" w:hAnsi="Arial" w:cs="Arial"/>
+        </w:rPr>
+        <w:t>平均移码影响值</w:t>
+      </w:r>
+      <w:r>
+        <w:rPr>
+          <w:rFonts w:ascii="Arial" w:hAnsi="Arial" w:cs="Arial"/>
+        </w:rPr>
+        <w:t xml:space="preserve"> + </w:t>
+      </w:r>
+      <w:r>
+        <w:rPr>
+          <w:rFonts w:ascii="Arial" w:hAnsi="Arial" w:cs="Arial"/>
+        </w:rPr>
+        <w:t>CDS</w:t>
+      </w:r>
+      <w:r>
+        <w:rPr>
+          <w:rFonts w:ascii="Arial" w:hAnsi="Arial" w:cs="Arial"/>
+        </w:rPr>
+        <w:t>比例</w:t>
+      </w:r>
+      <w:r>
+        <w:rPr>
+          <w:rFonts w:ascii="Arial" w:hAnsi="Arial" w:cs="Arial"/>
+        </w:rPr>
+        <w:t>*</w:t>
+      </w:r>
+      <w:r>
+        <w:rPr>
+          <w:rFonts w:ascii="Arial" w:hAnsi="Arial" w:cs="Arial"/>
+        </w:rPr>
+        <w:t>CDS</w:t>
+      </w:r>
+      <w:r>
+        <w:rPr>
+          <w:rFonts w:ascii="Arial" w:hAnsi="Arial" w:cs="Arial"/>
+        </w:rPr>
+        <w:t>区影响权重</w:t>
+      </w:r>
+      <w:r>
+        <w:rPr>
+          <w:rFonts w:ascii="Arial" w:hAnsi="Arial" w:cs="Arial"/>
+        </w:rPr>
+        <w:t>+ 3*</w:t>
+      </w:r>
+      <w:r>
+        <w:rPr>
+          <w:rFonts w:ascii="Arial" w:hAnsi="Arial" w:cs="Arial"/>
+        </w:rPr>
+        <w:t>标准化调控区比例</w:t>
+      </w:r>
+      <w:r>
+        <w:rPr>
+          <w:rFonts w:ascii="Arial" w:hAnsi="Arial" w:cs="Arial"/>
+        </w:rPr>
+        <w:t>*</w:t>
+      </w:r>
+      <w:r>
+        <w:rPr>
+          <w:rFonts w:ascii="Arial" w:hAnsi="Arial" w:cs="Arial"/>
+        </w:rPr>
+        <w:t>调控区影响权重</w:t>
+      </w:r>
+      <w:r>
+        <w:rPr>
+          <w:rFonts w:ascii="Arial" w:hAnsi="Arial" w:cs="Arial"/>
+        </w:rPr>
+        <w:t>)/(3*</w:t>
+      </w:r>
+      <w:r>
+        <w:rPr>
+          <w:rFonts w:ascii="Arial" w:hAnsi="Arial" w:cs="Arial"/>
+        </w:rPr>
+        <w:t>基因组大小</w:t>
+      </w:r>
+      <w:r>
+        <w:rPr>
+          <w:rFonts w:ascii="Arial" w:hAnsi="Arial" w:cs="Arial"/>
+        </w:rPr>
+        <w:t>);</w:t>
+      </w:r>
+    </w:p>
+    <w:p>
+      <w:pPr>
+        <w:rPr>
+          <w:rFonts w:ascii="Arial" w:hAnsi="Arial" w:cs="Arial" w:hint="eastAsia"/>
+        </w:rPr>
+      </w:pPr>
+      <w:r>
+        <w:rPr>
+          <w:rFonts w:ascii="Arial" w:hAnsi="Arial" w:cs="Arial"/>
+        </w:rPr>
+        <w:t>$U_SV=</w:t>
+      </w:r>
+      <w:r>
+        <w:rPr>
+          <w:rFonts w:ascii="Arial" w:hAnsi="Arial" w:cs="Arial" w:hint="eastAsia"/>
+        </w:rPr>
+        <w:t>权重</w:t>
+      </w:r>
+      <w:r>
+        <w:rPr>
+          <w:rFonts w:ascii="Arial" w:hAnsi="Arial" w:cs="Arial"/>
+        </w:rPr>
+        <w:t>*</w:t>
+      </w:r>
+      <w:r>
+        <w:rPr>
+          <w:rFonts w:ascii="Arial" w:hAnsi="Arial" w:cs="Arial" w:hint="eastAsia"/>
+        </w:rPr>
+        <w:t xml:space="preserve"> </w:t>
+      </w:r>
+      <w:r>
+        <w:rPr>
+          <w:rFonts w:ascii="Arial" w:hAnsi="Arial" w:cs="Arial" w:hint="eastAsia"/>
+        </w:rPr>
+        <w:t>SV</w:t>
+      </w:r>
+      <w:r>
+        <w:rPr>
+          <w:rFonts w:ascii="Arial" w:hAnsi="Arial" w:cs="Arial" w:hint="eastAsia"/>
+        </w:rPr>
+        <w:t>标准长度</w:t>
+      </w:r>
+      <w:r>
+        <w:rPr>
+          <w:rFonts w:ascii="Arial" w:hAnsi="Arial" w:cs="Arial"/>
+        </w:rPr>
+        <w:t>*(2*</w:t>
+      </w:r>
+      <w:r>
+        <w:rPr>
+          <w:rFonts w:ascii="Arial" w:hAnsi="Arial" w:cs="Arial"/>
+        </w:rPr>
+        <w:t>平均移码影响值</w:t>
+      </w:r>
+      <w:r>
+        <w:rPr>
+          <w:rFonts w:ascii="Arial" w:hAnsi="Arial" w:cs="Arial"/>
+        </w:rPr>
+        <w:t xml:space="preserve"> + </w:t>
+      </w:r>
+      <w:r>
+        <w:rPr>
+          <w:rFonts w:ascii="Arial" w:hAnsi="Arial" w:cs="Arial"/>
+        </w:rPr>
+        <w:t>CDS</w:t>
+      </w:r>
+      <w:r>
+        <w:rPr>
+          <w:rFonts w:ascii="Arial" w:hAnsi="Arial" w:cs="Arial"/>
+        </w:rPr>
+        <w:t>比例</w:t>
+      </w:r>
+      <w:r>
+        <w:rPr>
+          <w:rFonts w:ascii="Arial" w:hAnsi="Arial" w:cs="Arial"/>
+        </w:rPr>
+        <w:t>*</w:t>
+      </w:r>
+      <w:r>
+        <w:rPr>
+          <w:rFonts w:ascii="Arial" w:hAnsi="Arial" w:cs="Arial"/>
+        </w:rPr>
+        <w:t>CDS</w:t>
+      </w:r>
+      <w:r>
+        <w:rPr>
+          <w:rFonts w:ascii="Arial" w:hAnsi="Arial" w:cs="Arial"/>
+        </w:rPr>
+        <w:t>区影响权重</w:t>
+      </w:r>
+      <w:r>
+        <w:rPr>
+          <w:rFonts w:ascii="Arial" w:hAnsi="Arial" w:cs="Arial"/>
+        </w:rPr>
+        <w:t>+ 3*</w:t>
+      </w:r>
+      <w:r>
+        <w:rPr>
+          <w:rFonts w:ascii="Arial" w:hAnsi="Arial" w:cs="Arial"/>
+        </w:rPr>
+        <w:t>标准化调控区比例</w:t>
+      </w:r>
+      <w:r>
+        <w:rPr>
+          <w:rFonts w:ascii="Arial" w:hAnsi="Arial" w:cs="Arial"/>
+        </w:rPr>
+        <w:t>*</w:t>
+      </w:r>
+      <w:r>
+        <w:rPr>
+          <w:rFonts w:ascii="Arial" w:hAnsi="Arial" w:cs="Arial"/>
+        </w:rPr>
+        <w:t>调控区影响权重</w:t>
+      </w:r>
+      <w:r>
+        <w:rPr>
+          <w:rFonts w:ascii="Arial" w:hAnsi="Arial" w:cs="Arial"/>
+        </w:rPr>
+        <w:t>)/(3*</w:t>
+      </w:r>
+      <w:r>
+        <w:rPr>
+          <w:rFonts w:ascii="Arial" w:hAnsi="Arial" w:cs="Arial"/>
+        </w:rPr>
+        <w:t>基因组大小</w:t>
+      </w:r>
+      <w:r>
+        <w:rPr>
+          <w:rFonts w:ascii="Arial" w:hAnsi="Arial" w:cs="Arial"/>
+        </w:rPr>
+        <w:t>);</w:t>
+      </w:r>
+    </w:p>
+    <w:p>
+      <w:pPr>
+        <w:rPr>
+          <w:rFonts w:ascii="Arial" w:hAnsi="Arial" w:cs="Arial" w:hint="eastAsia"/>
+        </w:rPr>
+      </w:pPr>
+    </w:p>
+    <w:p>
+      <w:pPr>
+        <w:rPr>
+          <w:rFonts w:ascii="Arial" w:hAnsi="Arial" w:cs="Arial" w:hint="eastAsia"/>
+        </w:rPr>
+      </w:pPr>
+      <w:r>
+        <w:rPr>
+          <w:rFonts w:ascii="Arial" w:hAnsi="Arial" w:cs="Arial" w:hint="eastAsia"/>
+        </w:rPr>
+        <w:t>Indel</w:t>
+      </w:r>
+      <w:r>
+        <w:rPr>
+          <w:rFonts w:ascii="Arial" w:hAnsi="Arial" w:cs="Arial" w:hint="eastAsia"/>
+        </w:rPr>
+        <w:t>标准长度，杂合的按</w:t>
+      </w:r>
+      <w:r>
+        <w:rPr>
+          <w:rFonts w:ascii="Arial" w:hAnsi="Arial" w:cs="Arial" w:hint="eastAsia"/>
+        </w:rPr>
+        <w:t>$Indel_HET_Ratio</w:t>
+      </w:r>
+      <w:r>
+        <w:rPr>
+          <w:rFonts w:ascii="Arial" w:hAnsi="Arial" w:cs="Arial" w:hint="eastAsia"/>
+        </w:rPr>
+        <w:t>算</w:t>
+      </w:r>
+    </w:p>
+    <w:p>
+      <w:pPr>
+        <w:rPr>
+          <w:rFonts w:ascii="Arial" w:hAnsi="Arial" w:cs="Arial"/>
+        </w:rPr>
+      </w:pPr>
+      <w:r>
+        <w:rPr>
+          <w:rFonts w:ascii="Arial" w:hAnsi="Arial" w:cs="Arial" w:hint="eastAsia"/>
+        </w:rPr>
+        <w:t>SV</w:t>
+      </w:r>
+      <w:r>
+        <w:rPr>
+          <w:rFonts w:ascii="Arial" w:hAnsi="Arial" w:cs="Arial" w:hint="eastAsia"/>
+        </w:rPr>
+        <w:t>标准长度：复合的各自乘以</w:t>
+      </w:r>
+      <w:r>
+        <w:rPr>
+          <w:rFonts w:ascii="Arial" w:hAnsi="Arial" w:cs="Arial" w:hint="eastAsia"/>
+        </w:rPr>
+        <w:t>$SV_Mixture_Ratio</w:t>
+      </w:r>
+      <w:r>
+        <w:rPr>
+          <w:rFonts w:ascii="Arial" w:hAnsi="Arial" w:cs="Arial" w:hint="eastAsia"/>
+        </w:rPr>
+        <w:t>后累计。转座的再除以</w:t>
+      </w:r>
+      <w:r>
+        <w:rPr>
+          <w:rFonts w:ascii="Arial" w:hAnsi="Arial" w:cs="Arial" w:hint="eastAsia"/>
+        </w:rPr>
+        <w:t>2</w:t>
+      </w:r>
+      <w:r>
+        <w:rPr>
+          <w:rFonts w:ascii="Arial" w:hAnsi="Arial" w:cs="Arial" w:hint="eastAsia"/>
+        </w:rPr>
+        <w:t>。最后总和乘以</w:t>
+      </w:r>
+      <w:r>
+        <w:rPr>
+          <w:rFonts w:ascii="Arial" w:hAnsi="Arial" w:cs="Arial"/>
+        </w:rPr>
+        <w:t>$SV_Confidence</w:t>
+      </w:r>
+      <w:r>
+        <w:rPr>
+          <w:rFonts w:ascii="Arial" w:hAnsi="Arial" w:cs="Arial" w:hint="eastAsia"/>
+        </w:rPr>
+        <w:t>。</w:t>
+      </w:r>
     </w:p>
     <w:sectPr>
       <w:pgSz w:w="11906" w:h="16838"/>
@@ -2006,7 +3568,7 @@
   <w:style w:type="paragraph" w:default="1" w:styleId="a">
     <w:name w:val="Normal"/>
     <w:qFormat/>
-    <w:rsid w:val="004A7FB4"/>
+    <w:rsid w:val="00DD322A"/>
     <w:pPr>
       <w:widowControl w:val="0"/>
       <w:jc w:val="both"/>

</xml_diff>